<commit_message>
Floresta completa e 1 andar
Floresta completa totalmente funcional, todas as mecanicas ok. O primeiro estar quase terminado também.
</commit_message>
<xml_diff>
--- a/documentacao/ODIS TOWER.docx
+++ b/documentacao/ODIS TOWER.docx
@@ -1423,7 +1423,23 @@
                 <w:bCs/>
                 <w:color w:val="1F3864" w:themeColor="accent1" w:themeShade="80"/>
               </w:rPr>
-              <w:t>Adaga Assassina</w:t>
+              <w:t>Lâmina do</w:t>
+            </w:r>
+            <w:r>
+              <w:rPr>
+                <w:b/>
+                <w:bCs/>
+                <w:color w:val="1F3864" w:themeColor="accent1" w:themeShade="80"/>
+              </w:rPr>
+              <w:t xml:space="preserve"> </w:t>
+            </w:r>
+            <w:r>
+              <w:rPr>
+                <w:b/>
+                <w:bCs/>
+                <w:color w:val="1F3864" w:themeColor="accent1" w:themeShade="80"/>
+              </w:rPr>
+              <w:t>Algoz</w:t>
             </w:r>
           </w:p>
         </w:tc>

</xml_diff>